<commit_message>
Add in plan for chapter 2-4a and 2-4b CapSense.
</commit_message>
<xml_diff>
--- a/Scripts/P6-2-5a-CapSense.docx
+++ b/Scripts/P6-2-5a-CapSense.docx
@@ -1,6 +1,6 @@
 
 <file path=word/document.xml><?xml version="1.0" encoding="utf-8"?>
-<w:document xmlns:wpc="http://schemas.microsoft.com/office/word/2010/wordprocessingCanvas" xmlns:mo="http://schemas.microsoft.com/office/mac/office/2008/main" xmlns:mc="http://schemas.openxmlformats.org/markup-compatibility/2006" xmlns:mv="urn:schemas-microsoft-com:mac:vml" xmlns:o="urn:schemas-microsoft-com:office:office" xmlns:r="http://schemas.openxmlformats.org/officeDocument/2006/relationships" xmlns:m="http://schemas.openxmlformats.org/officeDocument/2006/math" xmlns:v="urn:schemas-microsoft-com:vml" xmlns:wp14="http://schemas.microsoft.com/office/word/2010/wordprocessingDrawing" xmlns:wp="http://schemas.openxmlformats.org/drawingml/2006/wordprocessingDrawing" xmlns:w10="urn:schemas-microsoft-com:office:word" xmlns:w="http://schemas.openxmlformats.org/wordprocessingml/2006/main" xmlns:w14="http://schemas.microsoft.com/office/word/2010/wordml" xmlns:w15="http://schemas.microsoft.com/office/word/2012/wordml" xmlns:wpg="http://schemas.microsoft.com/office/word/2010/wordprocessingGroup" xmlns:wpi="http://schemas.microsoft.com/office/word/2010/wordprocessingInk" xmlns:wne="http://schemas.microsoft.com/office/word/2006/wordml" xmlns:wps="http://schemas.microsoft.com/office/word/2010/wordprocessingShape" mc:Ignorable="w14 w15 wp14">
+<w:document xmlns:wpc="http://schemas.microsoft.com/office/word/2010/wordprocessingCanvas" xmlns:cx="http://schemas.microsoft.com/office/drawing/2014/chartex" xmlns:cx1="http://schemas.microsoft.com/office/drawing/2015/9/8/chartex" xmlns:cx2="http://schemas.microsoft.com/office/drawing/2015/10/21/chartex" xmlns:cx3="http://schemas.microsoft.com/office/drawing/2016/5/9/chartex" xmlns:cx4="http://schemas.microsoft.com/office/drawing/2016/5/10/chartex" xmlns:cx5="http://schemas.microsoft.com/office/drawing/2016/5/11/chartex" xmlns:cx6="http://schemas.microsoft.com/office/drawing/2016/5/12/chartex" xmlns:cx7="http://schemas.microsoft.com/office/drawing/2016/5/13/chartex" xmlns:cx8="http://schemas.microsoft.com/office/drawing/2016/5/14/chartex" xmlns:mc="http://schemas.openxmlformats.org/markup-compatibility/2006" xmlns:aink="http://schemas.microsoft.com/office/drawing/2016/ink" xmlns:am3d="http://schemas.microsoft.com/office/drawing/2017/model3d" xmlns:o="urn:schemas-microsoft-com:office:office" xmlns:r="http://schemas.openxmlformats.org/officeDocument/2006/relationships" xmlns:m="http://schemas.openxmlformats.org/officeDocument/2006/math" xmlns:v="urn:schemas-microsoft-com:vml" xmlns:wp14="http://schemas.microsoft.com/office/word/2010/wordprocessingDrawing" xmlns:wp="http://schemas.openxmlformats.org/drawingml/2006/wordprocessingDrawing" xmlns:w10="urn:schemas-microsoft-com:office:word" xmlns:w="http://schemas.openxmlformats.org/wordprocessingml/2006/main" xmlns:w14="http://schemas.microsoft.com/office/word/2010/wordml" xmlns:w15="http://schemas.microsoft.com/office/word/2012/wordml" xmlns:w16cid="http://schemas.microsoft.com/office/word/2016/wordml/cid" xmlns:w16se="http://schemas.microsoft.com/office/word/2015/wordml/symex" xmlns:wpg="http://schemas.microsoft.com/office/word/2010/wordprocessingGroup" xmlns:wpi="http://schemas.microsoft.com/office/word/2010/wordprocessingInk" xmlns:wne="http://schemas.microsoft.com/office/word/2006/wordml" xmlns:wps="http://schemas.microsoft.com/office/word/2010/wordprocessingShape" mc:Ignorable="w14 w15 w16se w16cid wp14">
   <w:body>
     <w:p>
       <w:pPr>
@@ -42,226 +42,228 @@
         </w:rPr>
         <w:t xml:space="preserve">Welcome back to Cypress Academy, </w:t>
       </w:r>
+      <w:r>
+        <w:rPr>
+          <w:rFonts w:ascii="Arial" w:hAnsi="Arial" w:cs="Arial"/>
+        </w:rPr>
+        <w:t xml:space="preserve">PSoC 6 </w:t>
+      </w:r>
+      <w:r>
+        <w:rPr>
+          <w:rFonts w:ascii="Arial" w:hAnsi="Arial" w:cs="Arial"/>
+        </w:rPr>
+        <w:t xml:space="preserve">101.  </w:t>
+      </w:r>
+      <w:r>
+        <w:rPr>
+          <w:rFonts w:ascii="Arial" w:hAnsi="Arial" w:cs="Arial"/>
+        </w:rPr>
+        <w:t>In this video</w:t>
+      </w:r>
+      <w:r>
+        <w:rPr>
+          <w:rFonts w:ascii="Arial" w:hAnsi="Arial" w:cs="Arial"/>
+        </w:rPr>
+        <w:t>,</w:t>
+      </w:r>
+      <w:r>
+        <w:rPr>
+          <w:rFonts w:ascii="Arial" w:hAnsi="Arial" w:cs="Arial"/>
+        </w:rPr>
+        <w:t xml:space="preserve"> I will show you how to add </w:t>
+      </w:r>
+      <w:del w:id="2" w:author="Greg Landry" w:date="2018-03-27T16:09:00Z">
+        <w:r>
+          <w:rPr>
+            <w:rFonts w:ascii="Arial" w:hAnsi="Arial" w:cs="Arial"/>
+          </w:rPr>
+          <w:delText>a CapSens</w:delText>
+        </w:r>
+      </w:del>
+      <w:ins w:id="3" w:author="Greg Landry" w:date="2018-03-27T16:09:00Z">
+        <w:r>
+          <w:rPr>
+            <w:rFonts w:ascii="Arial" w:hAnsi="Arial" w:cs="Arial"/>
+          </w:rPr>
+          <w:t>a</w:t>
+        </w:r>
+      </w:ins>
+      <w:del w:id="4" w:author="Greg Landry" w:date="2018-03-27T16:09:00Z">
+        <w:r>
+          <w:rPr>
+            <w:rFonts w:ascii="Arial" w:hAnsi="Arial" w:cs="Arial"/>
+          </w:rPr>
+          <w:delText>e</w:delText>
+        </w:r>
+      </w:del>
+      <w:r>
+        <w:rPr>
+          <w:rFonts w:ascii="Arial" w:hAnsi="Arial" w:cs="Arial"/>
+        </w:rPr>
+        <w:t xml:space="preserve"> capacitive-sensing interface to the project we have been working on to provide a local interface on the PSoC 6 BLE Pioneer Kit to control the robotic arm. </w:t>
+      </w:r>
+    </w:p>
+    <w:p>
+      <w:pPr>
+        <w:pStyle w:val="NormalWeb"/>
+        <w:rPr>
+          <w:rFonts w:ascii="Arial" w:hAnsi="Arial" w:cs="Arial"/>
+        </w:rPr>
+      </w:pPr>
+      <w:r>
+        <w:rPr>
+          <w:rFonts w:ascii="Arial" w:hAnsi="Arial" w:cs="Arial"/>
+        </w:rPr>
+        <w:t>CapSense is Cypress’ capacitive</w:t>
+      </w:r>
+      <w:ins w:id="5" w:author="Greg Landry" w:date="2018-03-27T16:09:00Z">
+        <w:r>
+          <w:rPr>
+            <w:rFonts w:ascii="Arial" w:hAnsi="Arial" w:cs="Arial"/>
+          </w:rPr>
+          <w:t>-</w:t>
+        </w:r>
+      </w:ins>
+      <w:del w:id="6" w:author="Greg Landry" w:date="2018-03-27T16:09:00Z">
+        <w:r>
+          <w:rPr>
+            <w:rFonts w:ascii="Arial" w:hAnsi="Arial" w:cs="Arial"/>
+          </w:rPr>
+          <w:delText xml:space="preserve"> </w:delText>
+        </w:r>
+      </w:del>
+      <w:r>
+        <w:rPr>
+          <w:rFonts w:ascii="Arial" w:hAnsi="Arial" w:cs="Arial"/>
+        </w:rPr>
+        <w:t>sensing technology.  It’s the same type of technology that nearly everyone uses every day</w:t>
+      </w:r>
+      <w:ins w:id="7" w:author="Greg Landry" w:date="2018-03-27T16:09:00Z">
+        <w:r>
+          <w:rPr>
+            <w:rFonts w:ascii="Arial" w:hAnsi="Arial" w:cs="Arial"/>
+          </w:rPr>
+          <w:t xml:space="preserve"> - </w:t>
+        </w:r>
+      </w:ins>
+      <w:del w:id="8" w:author="Greg Landry" w:date="2018-03-27T16:09:00Z">
+        <w:r>
+          <w:rPr>
+            <w:rFonts w:ascii="Arial" w:hAnsi="Arial" w:cs="Arial"/>
+          </w:rPr>
+          <w:delText xml:space="preserve">, </w:delText>
+        </w:r>
+      </w:del>
+      <w:r>
+        <w:rPr>
+          <w:rFonts w:ascii="Arial" w:hAnsi="Arial" w:cs="Arial"/>
+        </w:rPr>
+        <w:t xml:space="preserve">it’s in your smart phone, wearable device, stove, refrigerator, smart thermostat, it’s everywhere.  It enables designers to remove clunky mechanical buttons and switches delivering a sleek and sexy interface.  What’s great about Cypress’ CapSense solution?  </w:t>
+      </w:r>
+      <w:r>
+        <w:rPr>
+          <w:rFonts w:ascii="Arial" w:hAnsi="Arial" w:cs="Arial"/>
+        </w:rPr>
+        <w:t xml:space="preserve">It’s awesome because of how easy it is.  Now everyone asks me why it’s so easy and it’s </w:t>
+      </w:r>
+      <w:proofErr w:type="gramStart"/>
+      <w:r>
+        <w:rPr>
+          <w:rFonts w:ascii="Arial" w:hAnsi="Arial" w:cs="Arial"/>
+        </w:rPr>
+        <w:t>really not</w:t>
+      </w:r>
+      <w:proofErr w:type="gramEnd"/>
+      <w:r>
+        <w:rPr>
+          <w:rFonts w:ascii="Arial" w:hAnsi="Arial" w:cs="Arial"/>
+        </w:rPr>
+        <w:t xml:space="preserve"> that difficult to answer…it only took us a couple dozen guys…years…millions of dollars…</w:t>
+      </w:r>
+    </w:p>
+    <w:p>
+      <w:pPr>
+        <w:pStyle w:val="NormalWeb"/>
+        <w:rPr>
+          <w:rFonts w:ascii="Arial" w:hAnsi="Arial" w:cs="Arial"/>
+        </w:rPr>
+      </w:pPr>
+      <w:r>
+        <w:rPr>
+          <w:rFonts w:ascii="Arial" w:hAnsi="Arial" w:cs="Arial"/>
+        </w:rPr>
+        <w:t xml:space="preserve">The bottom line is, CapSense is built </w:t>
+      </w:r>
+      <w:r>
+        <w:rPr>
+          <w:rFonts w:ascii="Arial" w:hAnsi="Arial" w:cs="Arial"/>
+        </w:rPr>
+        <w:t xml:space="preserve">on over 16-years of research and development, experts optimizing and perfecting the algorithms, sensing technologies and IP, all </w:t>
+      </w:r>
+      <w:proofErr w:type="gramStart"/>
+      <w:r>
+        <w:rPr>
+          <w:rFonts w:ascii="Arial" w:hAnsi="Arial" w:cs="Arial"/>
+        </w:rPr>
+        <w:t>in an effort to</w:t>
+      </w:r>
+      <w:proofErr w:type="gramEnd"/>
+      <w:r>
+        <w:rPr>
+          <w:rFonts w:ascii="Arial" w:hAnsi="Arial" w:cs="Arial"/>
+        </w:rPr>
+        <w:t xml:space="preserve"> provide you a solution that just works out of the box.  Don’t just take my word for it, </w:t>
+      </w:r>
+      <w:r>
+        <w:rPr>
+          <w:rFonts w:ascii="Arial" w:hAnsi="Arial" w:cs="Arial"/>
+        </w:rPr>
+        <w:t xml:space="preserve">you’ll see for </w:t>
+      </w:r>
+      <w:r>
+        <w:rPr>
+          <w:rFonts w:ascii="Arial" w:hAnsi="Arial" w:cs="Arial"/>
+        </w:rPr>
+        <w:t xml:space="preserve">yourself </w:t>
+      </w:r>
+      <w:r>
+        <w:rPr>
+          <w:rFonts w:ascii="Arial" w:hAnsi="Arial" w:cs="Arial"/>
+        </w:rPr>
+        <w:t xml:space="preserve">in the following </w:t>
+      </w:r>
+      <w:r>
+        <w:rPr>
+          <w:rFonts w:ascii="Arial" w:hAnsi="Arial" w:cs="Arial"/>
+        </w:rPr>
+        <w:t>lesson.</w:t>
+      </w:r>
+    </w:p>
+    <w:p>
+      <w:pPr>
+        <w:pStyle w:val="NormalWeb"/>
+        <w:rPr>
+          <w:rFonts w:ascii="Arial" w:hAnsi="Arial" w:cs="Arial"/>
+        </w:rPr>
+      </w:pPr>
+      <w:r>
+        <w:rPr>
+          <w:rFonts w:ascii="Arial" w:hAnsi="Arial" w:cs="Arial"/>
+        </w:rPr>
+        <w:t>Let’s start with a new project that I’ll call “</w:t>
+      </w:r>
       <w:proofErr w:type="spellStart"/>
       <w:r>
         <w:rPr>
           <w:rFonts w:ascii="Arial" w:hAnsi="Arial" w:cs="Arial"/>
         </w:rPr>
-        <w:t>PSoC</w:t>
+        <w:t>BasicCapSense</w:t>
       </w:r>
       <w:proofErr w:type="spellEnd"/>
       <w:r>
         <w:rPr>
           <w:rFonts w:ascii="Arial" w:hAnsi="Arial" w:cs="Arial"/>
         </w:rPr>
-        <w:t xml:space="preserve"> 6 </w:t>
-      </w:r>
-      <w:r>
-        <w:rPr>
-          <w:rFonts w:ascii="Arial" w:hAnsi="Arial" w:cs="Arial"/>
-        </w:rPr>
-        <w:t xml:space="preserve">101.  </w:t>
-      </w:r>
-      <w:r>
-        <w:rPr>
-          <w:rFonts w:ascii="Arial" w:hAnsi="Arial" w:cs="Arial"/>
-        </w:rPr>
-        <w:t>In this video</w:t>
-      </w:r>
-      <w:r>
-        <w:rPr>
-          <w:rFonts w:ascii="Arial" w:hAnsi="Arial" w:cs="Arial"/>
-        </w:rPr>
-        <w:t>,</w:t>
-      </w:r>
-      <w:r>
-        <w:rPr>
-          <w:rFonts w:ascii="Arial" w:hAnsi="Arial" w:cs="Arial"/>
-        </w:rPr>
-        <w:t xml:space="preserve"> I will show you how to add a </w:t>
-      </w:r>
-      <w:proofErr w:type="spellStart"/>
-      <w:r>
-        <w:rPr>
-          <w:rFonts w:ascii="Arial" w:hAnsi="Arial" w:cs="Arial"/>
-        </w:rPr>
-        <w:t>CapSense</w:t>
-      </w:r>
-      <w:proofErr w:type="spellEnd"/>
-      <w:r>
-        <w:rPr>
-          <w:rFonts w:ascii="Arial" w:hAnsi="Arial" w:cs="Arial"/>
-        </w:rPr>
-        <w:t xml:space="preserve"> capacitive-sensing interface to the project we have been working on to provide a local interface on the </w:t>
-      </w:r>
-      <w:proofErr w:type="spellStart"/>
-      <w:r>
-        <w:rPr>
-          <w:rFonts w:ascii="Arial" w:hAnsi="Arial" w:cs="Arial"/>
-        </w:rPr>
-        <w:t>PSoC</w:t>
-      </w:r>
-      <w:proofErr w:type="spellEnd"/>
-      <w:r>
-        <w:rPr>
-          <w:rFonts w:ascii="Arial" w:hAnsi="Arial" w:cs="Arial"/>
-        </w:rPr>
-        <w:t xml:space="preserve"> 6 BLE Pioneer Kit to control the robotic arm. </w:t>
-      </w:r>
-    </w:p>
-    <w:p>
-      <w:pPr>
-        <w:pStyle w:val="NormalWeb"/>
-        <w:rPr>
-          <w:rFonts w:ascii="Arial" w:hAnsi="Arial" w:cs="Arial"/>
-        </w:rPr>
-      </w:pPr>
-      <w:proofErr w:type="spellStart"/>
-      <w:r>
-        <w:rPr>
-          <w:rFonts w:ascii="Arial" w:hAnsi="Arial" w:cs="Arial"/>
-        </w:rPr>
-        <w:t>CapSense</w:t>
-      </w:r>
-      <w:proofErr w:type="spellEnd"/>
-      <w:r>
-        <w:rPr>
-          <w:rFonts w:ascii="Arial" w:hAnsi="Arial" w:cs="Arial"/>
-        </w:rPr>
-        <w:t xml:space="preserve"> is Cypress’ capacitive sensing technology.  It’s the same type of technology that nearly everyone uses every day, it’s in your smart phone, wearable device, stove, refrigerator, smart thermostat, it’s everywhere.  It enables designers to remove clunky mechanical buttons and switches delivering a sleek and sexy interface.  What’s great about Cypress’ </w:t>
-      </w:r>
-      <w:proofErr w:type="spellStart"/>
-      <w:r>
-        <w:rPr>
-          <w:rFonts w:ascii="Arial" w:hAnsi="Arial" w:cs="Arial"/>
-        </w:rPr>
-        <w:t>CapSense</w:t>
-      </w:r>
-      <w:proofErr w:type="spellEnd"/>
-      <w:r>
-        <w:rPr>
-          <w:rFonts w:ascii="Arial" w:hAnsi="Arial" w:cs="Arial"/>
-        </w:rPr>
-        <w:t xml:space="preserve"> solution?  </w:t>
-      </w:r>
-      <w:r>
-        <w:rPr>
-          <w:rFonts w:ascii="Arial" w:hAnsi="Arial" w:cs="Arial"/>
-        </w:rPr>
-        <w:t xml:space="preserve">It’s awesome because of how easy it is.  Now everyone asks me why it’s so easy and it’s </w:t>
-      </w:r>
-      <w:proofErr w:type="gramStart"/>
-      <w:r>
-        <w:rPr>
-          <w:rFonts w:ascii="Arial" w:hAnsi="Arial" w:cs="Arial"/>
-        </w:rPr>
-        <w:t>really not</w:t>
-      </w:r>
-      <w:proofErr w:type="gramEnd"/>
-      <w:r>
-        <w:rPr>
-          <w:rFonts w:ascii="Arial" w:hAnsi="Arial" w:cs="Arial"/>
-        </w:rPr>
-        <w:t xml:space="preserve"> that difficult to answer…it only took us a couple dozen guys…years…millions of dollars…</w:t>
-      </w:r>
-    </w:p>
-    <w:p>
-      <w:pPr>
-        <w:pStyle w:val="NormalWeb"/>
-        <w:rPr>
-          <w:rFonts w:ascii="Arial" w:hAnsi="Arial" w:cs="Arial"/>
-        </w:rPr>
-      </w:pPr>
-      <w:r>
-        <w:rPr>
-          <w:rFonts w:ascii="Arial" w:hAnsi="Arial" w:cs="Arial"/>
-        </w:rPr>
-        <w:t xml:space="preserve">The bottom line is, </w:t>
-      </w:r>
-      <w:proofErr w:type="spellStart"/>
-      <w:r>
-        <w:rPr>
-          <w:rFonts w:ascii="Arial" w:hAnsi="Arial" w:cs="Arial"/>
-        </w:rPr>
-        <w:t>CapSense</w:t>
-      </w:r>
-      <w:proofErr w:type="spellEnd"/>
-      <w:r>
-        <w:rPr>
-          <w:rFonts w:ascii="Arial" w:hAnsi="Arial" w:cs="Arial"/>
-        </w:rPr>
-        <w:t xml:space="preserve"> is built </w:t>
-      </w:r>
-      <w:r>
-        <w:rPr>
-          <w:rFonts w:ascii="Arial" w:hAnsi="Arial" w:cs="Arial"/>
-        </w:rPr>
-        <w:t xml:space="preserve">on over 16-years of research and development, experts optimizing and perfecting the algorithms, sensing technologies and IP, all </w:t>
-      </w:r>
-      <w:proofErr w:type="gramStart"/>
-      <w:r>
-        <w:rPr>
-          <w:rFonts w:ascii="Arial" w:hAnsi="Arial" w:cs="Arial"/>
-        </w:rPr>
-        <w:t>in an effort to</w:t>
-      </w:r>
-      <w:proofErr w:type="gramEnd"/>
-      <w:r>
-        <w:rPr>
-          <w:rFonts w:ascii="Arial" w:hAnsi="Arial" w:cs="Arial"/>
-        </w:rPr>
-        <w:t xml:space="preserve"> provide you a solution that just works out of the box.  Don’t just take my word for it, </w:t>
-      </w:r>
-      <w:r>
-        <w:rPr>
-          <w:rFonts w:ascii="Arial" w:hAnsi="Arial" w:cs="Arial"/>
-        </w:rPr>
-        <w:t xml:space="preserve">you’ll see for </w:t>
-      </w:r>
-      <w:r>
-        <w:rPr>
-          <w:rFonts w:ascii="Arial" w:hAnsi="Arial" w:cs="Arial"/>
-        </w:rPr>
-        <w:t xml:space="preserve">yourself </w:t>
-      </w:r>
-      <w:r>
-        <w:rPr>
-          <w:rFonts w:ascii="Arial" w:hAnsi="Arial" w:cs="Arial"/>
-        </w:rPr>
-        <w:t xml:space="preserve">in the following </w:t>
-      </w:r>
-      <w:r>
-        <w:rPr>
-          <w:rFonts w:ascii="Arial" w:hAnsi="Arial" w:cs="Arial"/>
-        </w:rPr>
-        <w:t>lesson.</w:t>
-      </w:r>
-    </w:p>
-    <w:p>
-      <w:pPr>
-        <w:pStyle w:val="NormalWeb"/>
-        <w:rPr>
-          <w:rFonts w:ascii="Arial" w:hAnsi="Arial" w:cs="Arial"/>
-        </w:rPr>
-      </w:pPr>
-      <w:r>
-        <w:rPr>
-          <w:rFonts w:ascii="Arial" w:hAnsi="Arial" w:cs="Arial"/>
-        </w:rPr>
-        <w:t>Let’s start with a new project that I’ll call “</w:t>
-      </w:r>
-      <w:proofErr w:type="spellStart"/>
-      <w:r>
-        <w:rPr>
-          <w:rFonts w:ascii="Arial" w:hAnsi="Arial" w:cs="Arial"/>
-        </w:rPr>
-        <w:t>BasicCapSense</w:t>
-      </w:r>
-      <w:proofErr w:type="spellEnd"/>
-      <w:r>
-        <w:rPr>
-          <w:rFonts w:ascii="Arial" w:hAnsi="Arial" w:cs="Arial"/>
-        </w:rPr>
         <w:t>”.</w:t>
       </w:r>
     </w:p>
@@ -276,35 +278,7 @@
         <w:rPr>
           <w:rFonts w:ascii="Arial" w:hAnsi="Arial" w:cs="Arial"/>
         </w:rPr>
-        <w:t xml:space="preserve">In this </w:t>
-      </w:r>
-      <w:proofErr w:type="gramStart"/>
-      <w:r>
-        <w:rPr>
-          <w:rFonts w:ascii="Arial" w:hAnsi="Arial" w:cs="Arial"/>
-        </w:rPr>
-        <w:t>project</w:t>
-      </w:r>
-      <w:proofErr w:type="gramEnd"/>
-      <w:r>
-        <w:rPr>
-          <w:rFonts w:ascii="Arial" w:hAnsi="Arial" w:cs="Arial"/>
-        </w:rPr>
-        <w:t xml:space="preserve"> I want to use the capacitive slider and buttons on the </w:t>
-      </w:r>
-      <w:proofErr w:type="spellStart"/>
-      <w:r>
-        <w:rPr>
-          <w:rFonts w:ascii="Arial" w:hAnsi="Arial" w:cs="Arial"/>
-        </w:rPr>
-        <w:t>PSoC</w:t>
-      </w:r>
-      <w:proofErr w:type="spellEnd"/>
-      <w:r>
-        <w:rPr>
-          <w:rFonts w:ascii="Arial" w:hAnsi="Arial" w:cs="Arial"/>
-        </w:rPr>
-        <w:t xml:space="preserve"> 6 BLE board to act as a dimmer and on/off switch for the RED LED.</w:t>
+        <w:t>In this project I want to use the capacitive slider and buttons on the PSoC 6 BLE board to act as a dimmer and on/off switch for the RED LED.</w:t>
       </w:r>
       <w:r>
         <w:rPr>
@@ -338,93 +312,95 @@
         <w:rPr>
           <w:rFonts w:ascii="Arial" w:hAnsi="Arial" w:cs="Arial"/>
         </w:rPr>
-        <w:t xml:space="preserve">We also need an additional digital output pin for the blue LED.  So, drag and drop that in or copy/paste the Red LED digital output pin.  Double click and change </w:t>
-      </w:r>
-      <w:proofErr w:type="spellStart"/>
-      <w:proofErr w:type="gramStart"/>
-      <w:r>
-        <w:rPr>
-          <w:rFonts w:ascii="Arial" w:hAnsi="Arial" w:cs="Arial"/>
-        </w:rPr>
-        <w:t>it’s</w:t>
-      </w:r>
-      <w:proofErr w:type="spellEnd"/>
-      <w:proofErr w:type="gramEnd"/>
-      <w:r>
-        <w:rPr>
-          <w:rFonts w:ascii="Arial" w:hAnsi="Arial" w:cs="Arial"/>
-        </w:rPr>
-        <w:t xml:space="preserve"> name to Blue and deselect the hardware control option.</w:t>
-      </w:r>
-    </w:p>
-    <w:p>
-      <w:pPr>
-        <w:pStyle w:val="NormalWeb"/>
-        <w:rPr>
-          <w:rFonts w:ascii="Arial" w:hAnsi="Arial" w:cs="Arial"/>
-        </w:rPr>
-      </w:pPr>
-      <w:r>
-        <w:rPr>
-          <w:rFonts w:ascii="Arial" w:hAnsi="Arial" w:cs="Arial"/>
-        </w:rPr>
-        <w:t xml:space="preserve">Now we need a </w:t>
-      </w:r>
-      <w:proofErr w:type="spellStart"/>
-      <w:r>
-        <w:rPr>
-          <w:rFonts w:ascii="Arial" w:hAnsi="Arial" w:cs="Arial"/>
-        </w:rPr>
-        <w:t>CapSense</w:t>
-      </w:r>
-      <w:proofErr w:type="spellEnd"/>
-      <w:r>
-        <w:rPr>
-          <w:rFonts w:ascii="Arial" w:hAnsi="Arial" w:cs="Arial"/>
-        </w:rPr>
-        <w:t xml:space="preserve"> component.  Drag and drop that into the design.  Let’s configure that component.  Starting by renaming it to </w:t>
-      </w:r>
-      <w:proofErr w:type="spellStart"/>
-      <w:r>
-        <w:rPr>
-          <w:rFonts w:ascii="Arial" w:hAnsi="Arial" w:cs="Arial"/>
-        </w:rPr>
-        <w:t>CapSense</w:t>
-      </w:r>
-      <w:proofErr w:type="spellEnd"/>
-      <w:r>
-        <w:rPr>
-          <w:rFonts w:ascii="Arial" w:hAnsi="Arial" w:cs="Arial"/>
-        </w:rPr>
-        <w:t>, dropping the underscore 1.  Now let’s add the linear slider and buttons.  Click the plus sign, pick linear slider.  Click the plus sign again and add button0, then again for button1.</w:t>
-      </w:r>
-    </w:p>
-    <w:p>
-      <w:pPr>
-        <w:pStyle w:val="NormalWeb"/>
-        <w:rPr>
-          <w:rFonts w:ascii="Arial" w:hAnsi="Arial" w:cs="Arial"/>
-        </w:rPr>
-      </w:pPr>
-      <w:r>
-        <w:rPr>
-          <w:rFonts w:ascii="Arial" w:hAnsi="Arial" w:cs="Arial"/>
-        </w:rPr>
-        <w:t xml:space="preserve">Now, we’ll use the CSX Mutual-Cap scheme for buttons 0 and 1. </w:t>
-      </w:r>
-    </w:p>
-    <w:p>
-      <w:pPr>
-        <w:pStyle w:val="NormalWeb"/>
-        <w:rPr>
-          <w:rFonts w:ascii="Arial" w:hAnsi="Arial" w:cs="Arial"/>
-        </w:rPr>
-      </w:pPr>
-      <w:r>
-        <w:rPr>
-          <w:rFonts w:ascii="Arial" w:hAnsi="Arial" w:cs="Arial"/>
-        </w:rPr>
-        <w:t>Now, let’s pause here for a moment…CSD and CSX are two different types of patented capacitive sensing schemes that Cypress has developed and perfected over the years. CSD is our self-capacitance mode and CSX is mutual-cap.  We have lots more documentation and getting started guides which you can find right here &lt;point&gt;.</w:t>
+        <w:t>We also need an additional digital output pin for the blue LED.  So, drag and drop that in or copy/paste the Red LED digital output pin.  Double click and change it</w:t>
+      </w:r>
+      <w:del w:id="9" w:author="Greg Landry" w:date="2018-03-27T16:11:00Z">
+        <w:r>
+          <w:rPr>
+            <w:rFonts w:ascii="Arial" w:hAnsi="Arial" w:cs="Arial"/>
+          </w:rPr>
+          <w:delText>’</w:delText>
+        </w:r>
+      </w:del>
+      <w:r>
+        <w:rPr>
+          <w:rFonts w:ascii="Arial" w:hAnsi="Arial" w:cs="Arial"/>
+        </w:rPr>
+        <w:t>s name to Blue and deselect the hardware control option.</w:t>
+      </w:r>
+    </w:p>
+    <w:p>
+      <w:pPr>
+        <w:pStyle w:val="NormalWeb"/>
+        <w:rPr>
+          <w:rFonts w:ascii="Arial" w:hAnsi="Arial" w:cs="Arial"/>
+        </w:rPr>
+      </w:pPr>
+      <w:r>
+        <w:rPr>
+          <w:rFonts w:ascii="Arial" w:hAnsi="Arial" w:cs="Arial"/>
+        </w:rPr>
+        <w:t>Now we need a CapSense component.  Drag and drop that into the design.  Let’s configure that component.  Starting by renaming it to CapSense, dropping the underscore 1.  Now let’s add the linear slider and buttons.  Click the plus sign, pick linear slider.  Click the plus sign again and add button0, then again for button1.</w:t>
+      </w:r>
+    </w:p>
+    <w:p>
+      <w:pPr>
+        <w:pStyle w:val="NormalWeb"/>
+        <w:rPr>
+          <w:rFonts w:ascii="Arial" w:hAnsi="Arial" w:cs="Arial"/>
+        </w:rPr>
+      </w:pPr>
+      <w:del w:id="10" w:author="Greg Landry" w:date="2018-03-27T16:11:00Z">
+        <w:r>
+          <w:rPr>
+            <w:rFonts w:ascii="Arial" w:hAnsi="Arial" w:cs="Arial"/>
+          </w:rPr>
+          <w:delText>Now, w</w:delText>
+        </w:r>
+      </w:del>
+      <w:ins w:id="11" w:author="Greg Landry" w:date="2018-03-27T16:11:00Z">
+        <w:r>
+          <w:rPr>
+            <w:rFonts w:ascii="Arial" w:hAnsi="Arial" w:cs="Arial"/>
+          </w:rPr>
+          <w:t>W</w:t>
+        </w:r>
+      </w:ins>
+      <w:r>
+        <w:rPr>
+          <w:rFonts w:ascii="Arial" w:hAnsi="Arial" w:cs="Arial"/>
+        </w:rPr>
+        <w:t xml:space="preserve">e’ll use the CSX Mutual-Cap scheme for buttons 0 and 1. </w:t>
+      </w:r>
+    </w:p>
+    <w:p>
+      <w:pPr>
+        <w:pStyle w:val="NormalWeb"/>
+        <w:rPr>
+          <w:rFonts w:ascii="Arial" w:hAnsi="Arial" w:cs="Arial"/>
+        </w:rPr>
+      </w:pPr>
+      <w:del w:id="12" w:author="Greg Landry" w:date="2018-03-27T16:11:00Z">
+        <w:r>
+          <w:rPr>
+            <w:rFonts w:ascii="Arial" w:hAnsi="Arial" w:cs="Arial"/>
+          </w:rPr>
+          <w:delText>Now, l</w:delText>
+        </w:r>
+      </w:del>
+      <w:ins w:id="13" w:author="Greg Landry" w:date="2018-03-27T16:11:00Z">
+        <w:r>
+          <w:rPr>
+            <w:rFonts w:ascii="Arial" w:hAnsi="Arial" w:cs="Arial"/>
+          </w:rPr>
+          <w:t>L</w:t>
+        </w:r>
+      </w:ins>
+      <w:r>
+        <w:rPr>
+          <w:rFonts w:ascii="Arial" w:hAnsi="Arial" w:cs="Arial"/>
+        </w:rPr>
+        <w:t>et’s pause here for a moment…CSD and CSX are two different types of patented capacitive sensing schemes that Cypress has developed and perfected over the years. CSD is our self-capacitance mode and CSX is mutual-cap.  We have lots more documentation and getting started guides which you can find right here &lt;point&gt;.</w:t>
       </w:r>
     </w:p>
     <w:p>
@@ -491,320 +467,353 @@
         <w:rPr>
           <w:rFonts w:ascii="Arial" w:hAnsi="Arial" w:cs="Arial"/>
         </w:rPr>
-        <w:t xml:space="preserve"> and </w:t>
+        <w:t xml:space="preserve"> and CapSense widgets</w:t>
+      </w:r>
+      <w:r>
+        <w:rPr>
+          <w:rFonts w:ascii="Arial" w:hAnsi="Arial" w:cs="Arial"/>
+        </w:rPr>
+        <w:t>.  The red LED is P0[3], blue LED is P11[1].  Because we have both a CSD and CSX set of CapSense widgets, the schemes require three capacitors that are connected to P7[1], 7[2], 7[7].  The two button RX pins are on P8[1] and 8[2].  The linear slider is a 5</w:t>
+      </w:r>
+      <w:ins w:id="14" w:author="Greg Landry" w:date="2018-03-27T16:12:00Z">
+        <w:r>
+          <w:rPr>
+            <w:rFonts w:ascii="Arial" w:hAnsi="Arial" w:cs="Arial"/>
+          </w:rPr>
+          <w:t>-</w:t>
+        </w:r>
+      </w:ins>
+      <w:del w:id="15" w:author="Greg Landry" w:date="2018-03-27T16:12:00Z">
+        <w:r>
+          <w:rPr>
+            <w:rFonts w:ascii="Arial" w:hAnsi="Arial" w:cs="Arial"/>
+          </w:rPr>
+          <w:delText xml:space="preserve"> </w:delText>
+        </w:r>
+      </w:del>
+      <w:r>
+        <w:rPr>
+          <w:rFonts w:ascii="Arial" w:hAnsi="Arial" w:cs="Arial"/>
+        </w:rPr>
+        <w:t>element slider, so 5 pins connect</w:t>
+      </w:r>
+      <w:del w:id="16" w:author="Greg Landry" w:date="2018-03-27T16:12:00Z">
+        <w:r>
+          <w:rPr>
+            <w:rFonts w:ascii="Arial" w:hAnsi="Arial" w:cs="Arial"/>
+          </w:rPr>
+          <w:delText>ed</w:delText>
+        </w:r>
+      </w:del>
+      <w:r>
+        <w:rPr>
+          <w:rFonts w:ascii="Arial" w:hAnsi="Arial" w:cs="Arial"/>
+        </w:rPr>
+        <w:t xml:space="preserve"> to P8[3] </w:t>
+      </w:r>
+      <w:ins w:id="17" w:author="Greg Landry" w:date="2018-03-27T16:12:00Z">
+        <w:r>
+          <w:rPr>
+            <w:rFonts w:ascii="Arial" w:hAnsi="Arial" w:cs="Arial"/>
+          </w:rPr>
+          <w:t>through</w:t>
+        </w:r>
+      </w:ins>
+      <w:del w:id="18" w:author="Greg Landry" w:date="2018-03-27T16:12:00Z">
+        <w:r>
+          <w:rPr>
+            <w:rFonts w:ascii="Arial" w:hAnsi="Arial" w:cs="Arial"/>
+          </w:rPr>
+          <w:delText>to</w:delText>
+        </w:r>
+      </w:del>
+      <w:r>
+        <w:rPr>
+          <w:rFonts w:ascii="Arial" w:hAnsi="Arial" w:cs="Arial"/>
+        </w:rPr>
+        <w:t xml:space="preserve"> P8[7].  And finally, the button TX pin is connected P1[0].</w:t>
+      </w:r>
+    </w:p>
+    <w:p>
+      <w:pPr>
+        <w:pStyle w:val="NormalWeb"/>
+        <w:rPr>
+          <w:rFonts w:ascii="Arial" w:hAnsi="Arial" w:cs="Arial"/>
+        </w:rPr>
+      </w:pPr>
+      <w:r>
+        <w:rPr>
+          <w:rFonts w:ascii="Arial" w:hAnsi="Arial" w:cs="Arial"/>
+        </w:rPr>
+        <w:t>Let’s generate the application.</w:t>
+      </w:r>
+    </w:p>
+    <w:p>
+      <w:pPr>
+        <w:pStyle w:val="NormalWeb"/>
+        <w:rPr>
+          <w:rFonts w:ascii="Arial" w:hAnsi="Arial" w:cs="Arial"/>
+        </w:rPr>
+      </w:pPr>
+      <w:r>
+        <w:rPr>
+          <w:rFonts w:ascii="Arial" w:hAnsi="Arial" w:cs="Arial"/>
+        </w:rPr>
+        <w:t xml:space="preserve">And now the firmware.  In the CM4 main application, let’s start the CapSense component, start the scanning, </w:t>
+      </w:r>
+      <w:ins w:id="19" w:author="Greg Landry" w:date="2018-03-27T16:12:00Z">
+        <w:r>
+          <w:rPr>
+            <w:rFonts w:ascii="Arial" w:hAnsi="Arial" w:cs="Arial"/>
+          </w:rPr>
+          <w:t xml:space="preserve">and </w:t>
+        </w:r>
+      </w:ins>
+      <w:r>
+        <w:rPr>
+          <w:rFonts w:ascii="Arial" w:hAnsi="Arial" w:cs="Arial"/>
+        </w:rPr>
+        <w:t>turn on the PWM.</w:t>
+      </w:r>
+    </w:p>
+    <w:p>
+      <w:pPr>
+        <w:pStyle w:val="NormalWeb"/>
+        <w:rPr>
+          <w:rFonts w:ascii="Arial" w:hAnsi="Arial" w:cs="Arial"/>
+        </w:rPr>
+      </w:pPr>
+      <w:r>
+        <w:rPr>
+          <w:rFonts w:ascii="Arial" w:hAnsi="Arial" w:cs="Arial"/>
+        </w:rPr>
+        <w:t xml:space="preserve">Now, if our </w:t>
+      </w:r>
+      <w:ins w:id="20" w:author="Greg Landry" w:date="2018-03-27T16:12:00Z">
+        <w:r>
+          <w:rPr>
+            <w:rFonts w:ascii="Arial" w:hAnsi="Arial" w:cs="Arial"/>
+          </w:rPr>
+          <w:t xml:space="preserve">CapSense </w:t>
+        </w:r>
+      </w:ins>
+      <w:r>
+        <w:rPr>
+          <w:rFonts w:ascii="Arial" w:hAnsi="Arial" w:cs="Arial"/>
+        </w:rPr>
+        <w:t xml:space="preserve">hardware block is not busy, then we’re allowed to ask it what the state is.  So, check if it’s not busy; if it’s not busy, then process the widgets. Find the middle of the </w:t>
+      </w:r>
+      <w:ins w:id="21" w:author="Greg Landry" w:date="2018-03-27T16:13:00Z">
+        <w:r>
+          <w:rPr>
+            <w:rFonts w:ascii="Arial" w:hAnsi="Arial" w:cs="Arial"/>
+          </w:rPr>
+          <w:t xml:space="preserve">finger on the </w:t>
+        </w:r>
+      </w:ins>
+      <w:r>
+        <w:rPr>
+          <w:rFonts w:ascii="Arial" w:hAnsi="Arial" w:cs="Arial"/>
+        </w:rPr>
+        <w:t>slider, the centroid position.  If it’s being touched</w:t>
+      </w:r>
+      <w:ins w:id="22" w:author="Greg Landry" w:date="2018-03-27T16:13:00Z">
+        <w:r>
+          <w:rPr>
+            <w:rFonts w:ascii="Arial" w:hAnsi="Arial" w:cs="Arial"/>
+          </w:rPr>
+          <w:t>,</w:t>
+        </w:r>
+      </w:ins>
+      <w:r>
+        <w:rPr>
+          <w:rFonts w:ascii="Arial" w:hAnsi="Arial" w:cs="Arial"/>
+        </w:rPr>
+        <w:t xml:space="preserve"> as indicated by a value less than 0xFFFF, then we’ll set the compare value of the PWM.  Since the possible value of the slider is 0 to 100, it matches up nicely with the possible compare values for the PWM.</w:t>
+      </w:r>
+    </w:p>
+    <w:p>
+      <w:pPr>
+        <w:pStyle w:val="NormalWeb"/>
+        <w:rPr>
+          <w:rFonts w:ascii="Arial" w:hAnsi="Arial" w:cs="Arial"/>
+        </w:rPr>
+      </w:pPr>
+      <w:r>
+        <w:rPr>
+          <w:rFonts w:ascii="Arial" w:hAnsi="Arial" w:cs="Arial"/>
+        </w:rPr>
+        <w:t>We’ll now check to see if someone is touching button 0.  If it is being touched, then we’ll turn the PWM off and turn on the blue LED.</w:t>
+      </w:r>
+    </w:p>
+    <w:p>
+      <w:pPr>
+        <w:pStyle w:val="NormalWeb"/>
+        <w:rPr>
+          <w:rFonts w:ascii="Arial" w:hAnsi="Arial" w:cs="Arial"/>
+        </w:rPr>
+      </w:pPr>
+      <w:r>
+        <w:rPr>
+          <w:rFonts w:ascii="Arial" w:hAnsi="Arial" w:cs="Arial"/>
+        </w:rPr>
+        <w:t>If someone is touching button 1, then we’ll turn the PWM on and turn off the blue LED.</w:t>
+      </w:r>
+    </w:p>
+    <w:p>
+      <w:pPr>
+        <w:pStyle w:val="NormalWeb"/>
+        <w:rPr>
+          <w:rFonts w:ascii="Arial" w:hAnsi="Arial" w:cs="Arial"/>
+        </w:rPr>
+      </w:pPr>
+      <w:r>
+        <w:rPr>
+          <w:rFonts w:ascii="Arial" w:hAnsi="Arial" w:cs="Arial"/>
+        </w:rPr>
+        <w:t>Finally, we need to update the baselines, which represents the environment that the board is sitting in.  This is where some of the magic happens.  You want your board to be robust regardless of temperature, humidity, location, etc.</w:t>
+      </w:r>
+      <w:ins w:id="23" w:author="Greg Landry" w:date="2018-03-27T16:14:00Z">
+        <w:r>
+          <w:rPr>
+            <w:rFonts w:ascii="Arial" w:hAnsi="Arial" w:cs="Arial"/>
+          </w:rPr>
+          <w:t>,</w:t>
+        </w:r>
+      </w:ins>
+      <w:ins w:id="24" w:author="Greg Landry" w:date="2018-03-27T16:13:00Z">
+        <w:r>
+          <w:rPr>
+            <w:rFonts w:ascii="Arial" w:hAnsi="Arial" w:cs="Arial"/>
+          </w:rPr>
+          <w:t xml:space="preserve"> even including variations on those things over time.</w:t>
+        </w:r>
+      </w:ins>
+      <w:r>
+        <w:rPr>
+          <w:rFonts w:ascii="Arial" w:hAnsi="Arial" w:cs="Arial"/>
+        </w:rPr>
+        <w:t xml:space="preserve">  This is key in wearables and many other IoT applications.</w:t>
+      </w:r>
+    </w:p>
+    <w:p>
+      <w:pPr>
+        <w:pStyle w:val="NormalWeb"/>
+        <w:rPr>
+          <w:rFonts w:ascii="Arial" w:hAnsi="Arial" w:cs="Arial"/>
+        </w:rPr>
+      </w:pPr>
+      <w:r>
+        <w:rPr>
+          <w:rFonts w:ascii="Arial" w:hAnsi="Arial" w:cs="Arial"/>
+        </w:rPr>
+        <w:t>Then, we need to start the scanning again of the widgets.</w:t>
+      </w:r>
+    </w:p>
+    <w:p>
+      <w:pPr>
+        <w:pStyle w:val="NormalWeb"/>
+        <w:rPr>
+          <w:rFonts w:ascii="Arial" w:hAnsi="Arial" w:cs="Arial"/>
+        </w:rPr>
+      </w:pPr>
+      <w:r>
+        <w:rPr>
+          <w:rFonts w:ascii="Arial" w:hAnsi="Arial" w:cs="Arial"/>
+        </w:rPr>
+        <w:t>That’s it.  Build, program and test.</w:t>
+      </w:r>
+    </w:p>
+    <w:p>
+      <w:pPr>
+        <w:pStyle w:val="NormalWeb"/>
+        <w:rPr>
+          <w:rFonts w:ascii="Arial" w:hAnsi="Arial" w:cs="Arial"/>
+        </w:rPr>
+      </w:pPr>
+      <w:r>
+        <w:rPr>
+          <w:rFonts w:ascii="Arial" w:hAnsi="Arial" w:cs="Arial"/>
+        </w:rPr>
+        <w:t>Look, when I move my finger on the slider you can see how the intensity varies.  When I push button 0 the blue LED turns on and the slider is disabled.  And when I push button 1 the red LED is back on and I can again use the slider to vary the LED intensity.</w:t>
+      </w:r>
+    </w:p>
+    <w:p>
+      <w:pPr>
+        <w:pStyle w:val="NormalWeb"/>
+        <w:rPr>
+          <w:rFonts w:ascii="Arial" w:hAnsi="Arial" w:cs="Arial"/>
+        </w:rPr>
+      </w:pPr>
+      <w:r>
+        <w:rPr>
+          <w:rFonts w:ascii="Arial" w:hAnsi="Arial" w:cs="Arial"/>
+        </w:rPr>
+        <w:t>Sweet!</w:t>
+      </w:r>
+    </w:p>
+    <w:p>
+      <w:pPr>
+        <w:pStyle w:val="NormalWeb"/>
+        <w:rPr>
+          <w:del w:id="25" w:author="Alan Hawse" w:date="2018-03-26T10:58:00Z"/>
+          <w:rFonts w:ascii="Arial" w:hAnsi="Arial" w:cs="Arial"/>
+        </w:rPr>
+      </w:pPr>
+      <w:del w:id="26" w:author="Alan Hawse" w:date="2018-03-26T10:58:00Z">
+        <w:r>
+          <w:rPr>
+            <w:rFonts w:ascii="Arial" w:hAnsi="Arial" w:cs="Arial"/>
+          </w:rPr>
+          <w:lastRenderedPageBreak/>
+          <w:delText>[Alternate 2-video version]</w:delText>
+        </w:r>
+      </w:del>
+    </w:p>
+    <w:p>
+      <w:pPr>
+        <w:pStyle w:val="NormalWeb"/>
+        <w:rPr>
+          <w:rFonts w:ascii="Arial" w:hAnsi="Arial" w:cs="Arial"/>
+        </w:rPr>
+      </w:pPr>
+      <w:r>
+        <w:rPr>
+          <w:rFonts w:ascii="Arial" w:hAnsi="Arial" w:cs="Arial"/>
+        </w:rPr>
+        <w:t>Now we have a basic CapSense implementation working.  In the next video we’ll add this fun</w:t>
+      </w:r>
+      <w:bookmarkStart w:id="27" w:name="_GoBack"/>
+      <w:bookmarkEnd w:id="27"/>
+      <w:r>
+        <w:rPr>
+          <w:rFonts w:ascii="Arial" w:hAnsi="Arial" w:cs="Arial"/>
+        </w:rPr>
+        <w:t xml:space="preserve">ctionality to the BLE-controlled robotic arm project. </w:t>
+      </w:r>
+    </w:p>
+    <w:p>
+      <w:pPr>
+        <w:pStyle w:val="NormalWeb"/>
+      </w:pPr>
+      <w:r>
+        <w:rPr>
+          <w:rFonts w:ascii="Arial" w:hAnsi="Arial" w:cs="Arial"/>
+        </w:rPr>
+        <w:t>You can post your comments and questions in our PSoC 6 community or as always you are welcome to email me at alan_hawse@cypress.com or tweet me at @</w:t>
       </w:r>
       <w:proofErr w:type="spellStart"/>
       <w:r>
         <w:rPr>
           <w:rFonts w:ascii="Arial" w:hAnsi="Arial" w:cs="Arial"/>
         </w:rPr>
-        <w:t>CapSense</w:t>
+        <w:t>askioexpert</w:t>
       </w:r>
       <w:proofErr w:type="spellEnd"/>
       <w:r>
         <w:rPr>
           <w:rFonts w:ascii="Arial" w:hAnsi="Arial" w:cs="Arial"/>
         </w:rPr>
-        <w:t xml:space="preserve"> widgets</w:t>
-      </w:r>
-      <w:r>
-        <w:rPr>
-          <w:rFonts w:ascii="Arial" w:hAnsi="Arial" w:cs="Arial"/>
-        </w:rPr>
-        <w:t xml:space="preserve">.  The red LED is P0[3], blue LED is P11[1].  Because we have both a CSD and CSX set of </w:t>
-      </w:r>
-      <w:proofErr w:type="spellStart"/>
-      <w:r>
-        <w:rPr>
-          <w:rFonts w:ascii="Arial" w:hAnsi="Arial" w:cs="Arial"/>
-        </w:rPr>
-        <w:t>CapSense</w:t>
-      </w:r>
-      <w:proofErr w:type="spellEnd"/>
-      <w:r>
-        <w:rPr>
-          <w:rFonts w:ascii="Arial" w:hAnsi="Arial" w:cs="Arial"/>
-        </w:rPr>
-        <w:t xml:space="preserve"> widgets, the schemes require three capacitors that are connected to P7[1], 7[2], 7[7].  The two button RX pins are on P8[1] and 8[2].  The linear slider is a </w:t>
-      </w:r>
-      <w:proofErr w:type="gramStart"/>
-      <w:r>
-        <w:rPr>
-          <w:rFonts w:ascii="Arial" w:hAnsi="Arial" w:cs="Arial"/>
-        </w:rPr>
-        <w:t>5 element</w:t>
-      </w:r>
-      <w:proofErr w:type="gramEnd"/>
-      <w:r>
-        <w:rPr>
-          <w:rFonts w:ascii="Arial" w:hAnsi="Arial" w:cs="Arial"/>
-        </w:rPr>
-        <w:t xml:space="preserve"> slider, so 5 pins connected to P8[3] to P8[7].  And finally, the button TX pin is connected P1[0].</w:t>
-      </w:r>
-    </w:p>
-    <w:p>
-      <w:pPr>
-        <w:pStyle w:val="NormalWeb"/>
-        <w:rPr>
-          <w:rFonts w:ascii="Arial" w:hAnsi="Arial" w:cs="Arial"/>
-        </w:rPr>
-      </w:pPr>
-      <w:r>
-        <w:rPr>
-          <w:rFonts w:ascii="Arial" w:hAnsi="Arial" w:cs="Arial"/>
-        </w:rPr>
-        <w:t>Let’s generate the application.</w:t>
-      </w:r>
-    </w:p>
-    <w:p>
-      <w:pPr>
-        <w:pStyle w:val="NormalWeb"/>
-        <w:rPr>
-          <w:rFonts w:ascii="Arial" w:hAnsi="Arial" w:cs="Arial"/>
-        </w:rPr>
-      </w:pPr>
-      <w:r>
-        <w:rPr>
-          <w:rFonts w:ascii="Arial" w:hAnsi="Arial" w:cs="Arial"/>
-        </w:rPr>
-        <w:t xml:space="preserve">And now the firmware.  In the CM4 main application, let’s start the </w:t>
-      </w:r>
-      <w:proofErr w:type="spellStart"/>
-      <w:r>
-        <w:rPr>
-          <w:rFonts w:ascii="Arial" w:hAnsi="Arial" w:cs="Arial"/>
-        </w:rPr>
-        <w:t>CapSense</w:t>
-      </w:r>
-      <w:proofErr w:type="spellEnd"/>
-      <w:r>
-        <w:rPr>
-          <w:rFonts w:ascii="Arial" w:hAnsi="Arial" w:cs="Arial"/>
-        </w:rPr>
-        <w:t xml:space="preserve"> component, start the scanning, turn on the PWM.</w:t>
-      </w:r>
-    </w:p>
-    <w:p>
-      <w:pPr>
-        <w:pStyle w:val="NormalWeb"/>
-        <w:rPr>
-          <w:rFonts w:ascii="Arial" w:hAnsi="Arial" w:cs="Arial"/>
-        </w:rPr>
-      </w:pPr>
-      <w:r>
-        <w:rPr>
-          <w:rFonts w:ascii="Arial" w:hAnsi="Arial" w:cs="Arial"/>
-        </w:rPr>
-        <w:t>Now, if our hardware block is not busy, then we’re allowed to ask it what the state is.  So, check if it’s not busy; if it’s not busy, then process the widgets. Find the middle of the slider, the centroid position.  If it’s being touched as indicated by a value less than 0xFFFF, then we’ll set the compare value of the PWM.  Since the possible value of the slider is 0 to 100, it matches up nicely with the possible compare values for the PWM.</w:t>
-      </w:r>
-    </w:p>
-    <w:p>
-      <w:pPr>
-        <w:pStyle w:val="NormalWeb"/>
-        <w:rPr>
-          <w:rFonts w:ascii="Arial" w:hAnsi="Arial" w:cs="Arial"/>
-        </w:rPr>
-      </w:pPr>
-      <w:r>
-        <w:rPr>
-          <w:rFonts w:ascii="Arial" w:hAnsi="Arial" w:cs="Arial"/>
-        </w:rPr>
-        <w:t>We’ll now check to see if someone is touching button 0.  If it is being touched, then we’ll turn the PWM off and turn on the blue LED.</w:t>
-      </w:r>
-    </w:p>
-    <w:p>
-      <w:pPr>
-        <w:pStyle w:val="NormalWeb"/>
-        <w:rPr>
-          <w:rFonts w:ascii="Arial" w:hAnsi="Arial" w:cs="Arial"/>
-        </w:rPr>
-      </w:pPr>
-      <w:r>
-        <w:rPr>
-          <w:rFonts w:ascii="Arial" w:hAnsi="Arial" w:cs="Arial"/>
-        </w:rPr>
-        <w:t>If someone is touching button 1, then we’ll turn the PWM on and turn off the blue LED.</w:t>
-      </w:r>
-    </w:p>
-    <w:p>
-      <w:pPr>
-        <w:pStyle w:val="NormalWeb"/>
-        <w:rPr>
-          <w:rFonts w:ascii="Arial" w:hAnsi="Arial" w:cs="Arial"/>
-        </w:rPr>
-      </w:pPr>
-      <w:r>
-        <w:rPr>
-          <w:rFonts w:ascii="Arial" w:hAnsi="Arial" w:cs="Arial"/>
-        </w:rPr>
-        <w:t xml:space="preserve">Finally, we need to update the baselines, which represents the environment that the board is sitting in.  This is where some of the magic happens.  You want your board to be robust regardless of temperature, humidity, location, etc.  This is key in wearables and many other </w:t>
-      </w:r>
-      <w:proofErr w:type="spellStart"/>
-      <w:r>
-        <w:rPr>
-          <w:rFonts w:ascii="Arial" w:hAnsi="Arial" w:cs="Arial"/>
-        </w:rPr>
-        <w:t>IoT</w:t>
-      </w:r>
-      <w:proofErr w:type="spellEnd"/>
-      <w:r>
-        <w:rPr>
-          <w:rFonts w:ascii="Arial" w:hAnsi="Arial" w:cs="Arial"/>
-        </w:rPr>
-        <w:t xml:space="preserve"> applications.</w:t>
-      </w:r>
-    </w:p>
-    <w:p>
-      <w:pPr>
-        <w:pStyle w:val="NormalWeb"/>
-        <w:rPr>
-          <w:rFonts w:ascii="Arial" w:hAnsi="Arial" w:cs="Arial"/>
-        </w:rPr>
-      </w:pPr>
-      <w:r>
-        <w:rPr>
-          <w:rFonts w:ascii="Arial" w:hAnsi="Arial" w:cs="Arial"/>
-        </w:rPr>
-        <w:t>Then, we need to start the scanning again of the widgets.</w:t>
-      </w:r>
-    </w:p>
-    <w:p>
-      <w:pPr>
-        <w:pStyle w:val="NormalWeb"/>
-        <w:rPr>
-          <w:rFonts w:ascii="Arial" w:hAnsi="Arial" w:cs="Arial"/>
-        </w:rPr>
-      </w:pPr>
-      <w:r>
-        <w:rPr>
-          <w:rFonts w:ascii="Arial" w:hAnsi="Arial" w:cs="Arial"/>
-        </w:rPr>
-        <w:t>That’s it.  Build, program and test.</w:t>
-      </w:r>
-    </w:p>
-    <w:p>
-      <w:pPr>
-        <w:pStyle w:val="NormalWeb"/>
-        <w:rPr>
-          <w:rFonts w:ascii="Arial" w:hAnsi="Arial" w:cs="Arial"/>
-        </w:rPr>
-      </w:pPr>
-      <w:r>
-        <w:rPr>
-          <w:rFonts w:ascii="Arial" w:hAnsi="Arial" w:cs="Arial"/>
-        </w:rPr>
-        <w:t>Look, when I move my finger on the slider you can see how the intensity varies.  When I push button 0 the blue LED turns on and the slider is disabled.  And when I push button 1 the red LED is back on and I can again use the slider to vary the LED intensity.</w:t>
-      </w:r>
-    </w:p>
-    <w:p>
-      <w:pPr>
-        <w:pStyle w:val="NormalWeb"/>
-        <w:rPr>
-          <w:rFonts w:ascii="Arial" w:hAnsi="Arial" w:cs="Arial"/>
-        </w:rPr>
-      </w:pPr>
-      <w:r>
-        <w:rPr>
-          <w:rFonts w:ascii="Arial" w:hAnsi="Arial" w:cs="Arial"/>
-        </w:rPr>
-        <w:t>Sweet!</w:t>
-      </w:r>
-    </w:p>
-    <w:p>
-      <w:pPr>
-        <w:pStyle w:val="NormalWeb"/>
-        <w:rPr>
-          <w:del w:id="2" w:author="Alan Hawse" w:date="2018-03-26T10:58:00Z"/>
-          <w:rFonts w:ascii="Arial" w:hAnsi="Arial" w:cs="Arial"/>
-        </w:rPr>
-      </w:pPr>
-      <w:del w:id="3" w:author="Alan Hawse" w:date="2018-03-26T10:58:00Z">
-        <w:r>
-          <w:rPr>
-            <w:rFonts w:ascii="Arial" w:hAnsi="Arial" w:cs="Arial"/>
-          </w:rPr>
-          <w:delText>[Alternate 2-video version]</w:delText>
-        </w:r>
-      </w:del>
-    </w:p>
-    <w:p>
-      <w:pPr>
-        <w:pStyle w:val="NormalWeb"/>
-        <w:rPr>
-          <w:rFonts w:ascii="Arial" w:hAnsi="Arial" w:cs="Arial"/>
-        </w:rPr>
-      </w:pPr>
-      <w:r>
-        <w:rPr>
-          <w:rFonts w:ascii="Arial" w:hAnsi="Arial" w:cs="Arial"/>
-        </w:rPr>
-        <w:t xml:space="preserve">Now we have a basic </w:t>
-      </w:r>
-      <w:proofErr w:type="spellStart"/>
-      <w:r>
-        <w:rPr>
-          <w:rFonts w:ascii="Arial" w:hAnsi="Arial" w:cs="Arial"/>
-        </w:rPr>
-        <w:t>CapSense</w:t>
-      </w:r>
-      <w:proofErr w:type="spellEnd"/>
-      <w:r>
-        <w:rPr>
-          <w:rFonts w:ascii="Arial" w:hAnsi="Arial" w:cs="Arial"/>
-        </w:rPr>
-        <w:t xml:space="preserve"> implementation working.  In the next </w:t>
-      </w:r>
-      <w:proofErr w:type="gramStart"/>
-      <w:r>
-        <w:rPr>
-          <w:rFonts w:ascii="Arial" w:hAnsi="Arial" w:cs="Arial"/>
-        </w:rPr>
-        <w:t>video</w:t>
-      </w:r>
-      <w:proofErr w:type="gramEnd"/>
-      <w:r>
-        <w:rPr>
-          <w:rFonts w:ascii="Arial" w:hAnsi="Arial" w:cs="Arial"/>
-        </w:rPr>
-        <w:t xml:space="preserve"> we’ll add this functionality to the BLE-controlled robotic arm project. </w:t>
-      </w:r>
-    </w:p>
-    <w:p>
-      <w:pPr>
-        <w:pStyle w:val="NormalWeb"/>
-      </w:pPr>
-      <w:r>
-        <w:rPr>
-          <w:rFonts w:ascii="Arial" w:hAnsi="Arial" w:cs="Arial"/>
-        </w:rPr>
-        <w:t xml:space="preserve">You can post your comments and questions in our </w:t>
-      </w:r>
-      <w:proofErr w:type="spellStart"/>
-      <w:r>
-        <w:rPr>
-          <w:rFonts w:ascii="Arial" w:hAnsi="Arial" w:cs="Arial"/>
-        </w:rPr>
-        <w:t>PSoC</w:t>
-      </w:r>
-      <w:proofErr w:type="spellEnd"/>
-      <w:r>
-        <w:rPr>
-          <w:rFonts w:ascii="Arial" w:hAnsi="Arial" w:cs="Arial"/>
-        </w:rPr>
-        <w:t xml:space="preserve"> 6 community or as always you are welcome to email me at alan_hawse@cypress.com or tweet me at @</w:t>
-      </w:r>
-      <w:proofErr w:type="spellStart"/>
-      <w:r>
-        <w:rPr>
-          <w:rFonts w:ascii="Arial" w:hAnsi="Arial" w:cs="Arial"/>
-        </w:rPr>
-        <w:t>askioexpert</w:t>
-      </w:r>
-      <w:proofErr w:type="spellEnd"/>
-      <w:r>
-        <w:rPr>
-          <w:rFonts w:ascii="Arial" w:hAnsi="Arial" w:cs="Arial"/>
-        </w:rPr>
         <w:t xml:space="preserve"> with your comments, suggestions, criticisms and questions.</w:t>
       </w:r>
     </w:p>
@@ -812,13 +821,11 @@
       <w:pPr>
         <w:pStyle w:val="NormalWeb"/>
         <w:rPr>
-          <w:del w:id="4" w:author="Alan Hawse" w:date="2018-03-26T10:59:00Z"/>
-          <w:rFonts w:ascii="Arial" w:hAnsi="Arial" w:cs="Arial"/>
-        </w:rPr>
-      </w:pPr>
-      <w:bookmarkStart w:id="5" w:name="_GoBack"/>
-      <w:bookmarkEnd w:id="5"/>
-      <w:del w:id="6" w:author="Alan Hawse" w:date="2018-03-26T10:59:00Z">
+          <w:del w:id="28" w:author="Alan Hawse" w:date="2018-03-26T10:59:00Z"/>
+          <w:rFonts w:ascii="Arial" w:hAnsi="Arial" w:cs="Arial"/>
+        </w:rPr>
+      </w:pPr>
+      <w:del w:id="29" w:author="Alan Hawse" w:date="2018-03-26T10:59:00Z">
         <w:r>
           <w:rPr>
             <w:rFonts w:ascii="Arial" w:hAnsi="Arial" w:cs="Arial"/>
@@ -831,11 +838,11 @@
       <w:pPr>
         <w:pStyle w:val="NormalWeb"/>
         <w:rPr>
-          <w:del w:id="7" w:author="Alan Hawse" w:date="2018-03-26T10:59:00Z"/>
-          <w:rFonts w:ascii="Arial" w:hAnsi="Arial" w:cs="Arial"/>
-        </w:rPr>
-      </w:pPr>
-      <w:del w:id="8" w:author="Alan Hawse" w:date="2018-03-26T10:59:00Z">
+          <w:del w:id="30" w:author="Alan Hawse" w:date="2018-03-26T10:59:00Z"/>
+          <w:rFonts w:ascii="Arial" w:hAnsi="Arial" w:cs="Arial"/>
+        </w:rPr>
+      </w:pPr>
+      <w:del w:id="31" w:author="Alan Hawse" w:date="2018-03-26T10:59:00Z">
         <w:r>
           <w:rPr>
             <w:rFonts w:ascii="Arial" w:hAnsi="Arial" w:cs="Arial"/>
@@ -848,11 +855,11 @@
       <w:pPr>
         <w:pStyle w:val="NormalWeb"/>
         <w:rPr>
-          <w:del w:id="9" w:author="Alan Hawse" w:date="2018-03-26T10:59:00Z"/>
-          <w:rFonts w:ascii="Arial" w:hAnsi="Arial" w:cs="Arial"/>
-        </w:rPr>
-      </w:pPr>
-      <w:del w:id="10" w:author="Alan Hawse" w:date="2018-03-26T10:59:00Z">
+          <w:del w:id="32" w:author="Alan Hawse" w:date="2018-03-26T10:59:00Z"/>
+          <w:rFonts w:ascii="Arial" w:hAnsi="Arial" w:cs="Arial"/>
+        </w:rPr>
+      </w:pPr>
+      <w:del w:id="33" w:author="Alan Hawse" w:date="2018-03-26T10:59:00Z">
         <w:r>
           <w:rPr>
             <w:rFonts w:ascii="Arial" w:hAnsi="Arial" w:cs="Arial"/>
@@ -865,11 +872,11 @@
       <w:pPr>
         <w:pStyle w:val="NormalWeb"/>
         <w:rPr>
-          <w:del w:id="11" w:author="Alan Hawse" w:date="2018-03-26T10:59:00Z"/>
-          <w:rFonts w:ascii="Arial" w:hAnsi="Arial" w:cs="Arial"/>
-        </w:rPr>
-      </w:pPr>
-      <w:del w:id="12" w:author="Alan Hawse" w:date="2018-03-26T10:59:00Z">
+          <w:del w:id="34" w:author="Alan Hawse" w:date="2018-03-26T10:59:00Z"/>
+          <w:rFonts w:ascii="Arial" w:hAnsi="Arial" w:cs="Arial"/>
+        </w:rPr>
+      </w:pPr>
+      <w:del w:id="35" w:author="Alan Hawse" w:date="2018-03-26T10:59:00Z">
         <w:r>
           <w:rPr>
             <w:rFonts w:ascii="Arial" w:hAnsi="Arial" w:cs="Arial"/>
@@ -882,11 +889,11 @@
       <w:pPr>
         <w:pStyle w:val="NormalWeb"/>
         <w:rPr>
-          <w:del w:id="13" w:author="Alan Hawse" w:date="2018-03-26T10:59:00Z"/>
-          <w:rFonts w:ascii="Arial" w:hAnsi="Arial" w:cs="Arial"/>
-        </w:rPr>
-      </w:pPr>
-      <w:del w:id="14" w:author="Alan Hawse" w:date="2018-03-26T10:59:00Z">
+          <w:del w:id="36" w:author="Alan Hawse" w:date="2018-03-26T10:59:00Z"/>
+          <w:rFonts w:ascii="Arial" w:hAnsi="Arial" w:cs="Arial"/>
+        </w:rPr>
+      </w:pPr>
+      <w:del w:id="37" w:author="Alan Hawse" w:date="2018-03-26T10:59:00Z">
         <w:r>
           <w:rPr>
             <w:rFonts w:ascii="Arial" w:hAnsi="Arial" w:cs="Arial"/>
@@ -899,11 +906,11 @@
       <w:pPr>
         <w:pStyle w:val="NormalWeb"/>
         <w:rPr>
-          <w:del w:id="15" w:author="Alan Hawse" w:date="2018-03-26T10:59:00Z"/>
-          <w:rFonts w:ascii="Arial" w:hAnsi="Arial" w:cs="Arial"/>
-        </w:rPr>
-      </w:pPr>
-      <w:del w:id="16" w:author="Alan Hawse" w:date="2018-03-26T10:59:00Z">
+          <w:del w:id="38" w:author="Alan Hawse" w:date="2018-03-26T10:59:00Z"/>
+          <w:rFonts w:ascii="Arial" w:hAnsi="Arial" w:cs="Arial"/>
+        </w:rPr>
+      </w:pPr>
+      <w:del w:id="39" w:author="Alan Hawse" w:date="2018-03-26T10:59:00Z">
         <w:r>
           <w:rPr>
             <w:rFonts w:ascii="Arial" w:hAnsi="Arial" w:cs="Arial"/>
@@ -916,11 +923,11 @@
       <w:pPr>
         <w:pStyle w:val="NormalWeb"/>
         <w:rPr>
-          <w:del w:id="17" w:author="Alan Hawse" w:date="2018-03-24T14:53:00Z"/>
-          <w:rFonts w:ascii="Arial" w:hAnsi="Arial" w:cs="Arial"/>
-        </w:rPr>
-      </w:pPr>
-      <w:del w:id="18" w:author="Alan Hawse" w:date="2018-03-24T14:53:00Z">
+          <w:del w:id="40" w:author="Alan Hawse" w:date="2018-03-24T14:53:00Z"/>
+          <w:rFonts w:ascii="Arial" w:hAnsi="Arial" w:cs="Arial"/>
+        </w:rPr>
+      </w:pPr>
+      <w:del w:id="41" w:author="Alan Hawse" w:date="2018-03-24T14:53:00Z">
         <w:r>
           <w:rPr>
             <w:rFonts w:ascii="Arial" w:hAnsi="Arial" w:cs="Arial"/>
@@ -933,11 +940,11 @@
       <w:pPr>
         <w:pStyle w:val="NormalWeb"/>
         <w:rPr>
-          <w:del w:id="19" w:author="Alan Hawse" w:date="2018-03-26T10:59:00Z"/>
-          <w:rFonts w:ascii="Arial" w:hAnsi="Arial" w:cs="Arial"/>
-        </w:rPr>
-      </w:pPr>
-      <w:del w:id="20" w:author="Alan Hawse" w:date="2018-03-24T14:54:00Z">
+          <w:del w:id="42" w:author="Alan Hawse" w:date="2018-03-26T10:59:00Z"/>
+          <w:rFonts w:ascii="Arial" w:hAnsi="Arial" w:cs="Arial"/>
+        </w:rPr>
+      </w:pPr>
+      <w:del w:id="43" w:author="Alan Hawse" w:date="2018-03-24T14:54:00Z">
         <w:r>
           <w:rPr>
             <w:rFonts w:ascii="Arial" w:hAnsi="Arial" w:cs="Arial"/>
@@ -945,7 +952,7 @@
           <w:delText xml:space="preserve">Let’s </w:delText>
         </w:r>
       </w:del>
-      <w:del w:id="21" w:author="Alan Hawse" w:date="2018-03-26T10:59:00Z">
+      <w:del w:id="44" w:author="Alan Hawse" w:date="2018-03-26T10:59:00Z">
         <w:r>
           <w:rPr>
             <w:rFonts w:ascii="Arial" w:hAnsi="Arial" w:cs="Arial"/>
@@ -953,7 +960,7 @@
           <w:delText xml:space="preserve">create </w:delText>
         </w:r>
       </w:del>
-      <w:del w:id="22" w:author="Alan Hawse" w:date="2018-03-24T14:54:00Z">
+      <w:del w:id="45" w:author="Alan Hawse" w:date="2018-03-24T14:54:00Z">
         <w:r>
           <w:rPr>
             <w:rFonts w:ascii="Arial" w:hAnsi="Arial" w:cs="Arial"/>
@@ -961,7 +968,7 @@
           <w:delText xml:space="preserve">a new task called </w:delText>
         </w:r>
       </w:del>
-      <w:del w:id="23" w:author="Alan Hawse" w:date="2018-03-26T10:59:00Z">
+      <w:del w:id="46" w:author="Alan Hawse" w:date="2018-03-26T10:59:00Z">
         <w:r>
           <w:rPr>
             <w:rFonts w:ascii="Arial" w:hAnsi="Arial" w:cs="Arial"/>
@@ -969,7 +976,7 @@
           <w:delText>CapSenseTask</w:delText>
         </w:r>
       </w:del>
-      <w:del w:id="24" w:author="Alan Hawse" w:date="2018-03-24T14:53:00Z">
+      <w:del w:id="47" w:author="Alan Hawse" w:date="2018-03-24T14:53:00Z">
         <w:r>
           <w:rPr>
             <w:rFonts w:ascii="Arial" w:hAnsi="Arial" w:cs="Arial"/>
@@ -982,11 +989,11 @@
       <w:pPr>
         <w:pStyle w:val="NormalWeb"/>
         <w:rPr>
-          <w:del w:id="25" w:author="Alan Hawse" w:date="2018-03-26T10:59:00Z"/>
-          <w:rFonts w:ascii="Arial" w:hAnsi="Arial" w:cs="Arial"/>
-        </w:rPr>
-      </w:pPr>
-      <w:del w:id="26" w:author="Alan Hawse" w:date="2018-03-26T10:59:00Z">
+          <w:del w:id="48" w:author="Alan Hawse" w:date="2018-03-26T10:59:00Z"/>
+          <w:rFonts w:ascii="Arial" w:hAnsi="Arial" w:cs="Arial"/>
+        </w:rPr>
+      </w:pPr>
+      <w:del w:id="49" w:author="Alan Hawse" w:date="2018-03-26T10:59:00Z">
         <w:r>
           <w:rPr>
             <w:rFonts w:ascii="Arial" w:hAnsi="Arial" w:cs="Arial"/>
@@ -999,11 +1006,11 @@
       <w:pPr>
         <w:pStyle w:val="NormalWeb"/>
         <w:rPr>
-          <w:del w:id="27" w:author="Alan Hawse" w:date="2018-03-26T10:59:00Z"/>
-          <w:rFonts w:ascii="Arial" w:hAnsi="Arial" w:cs="Arial"/>
-        </w:rPr>
-      </w:pPr>
-      <w:del w:id="28" w:author="Alan Hawse" w:date="2018-03-26T10:59:00Z">
+          <w:del w:id="50" w:author="Alan Hawse" w:date="2018-03-26T10:59:00Z"/>
+          <w:rFonts w:ascii="Arial" w:hAnsi="Arial" w:cs="Arial"/>
+        </w:rPr>
+      </w:pPr>
+      <w:del w:id="51" w:author="Alan Hawse" w:date="2018-03-26T10:59:00Z">
         <w:r>
           <w:rPr>
             <w:rFonts w:ascii="Arial" w:hAnsi="Arial" w:cs="Arial"/>
@@ -1016,11 +1023,11 @@
       <w:pPr>
         <w:pStyle w:val="NormalWeb"/>
         <w:rPr>
-          <w:del w:id="29" w:author="Alan Hawse" w:date="2018-03-26T10:59:00Z"/>
-          <w:rFonts w:ascii="Arial" w:hAnsi="Arial" w:cs="Arial"/>
-        </w:rPr>
-      </w:pPr>
-      <w:del w:id="30" w:author="Alan Hawse" w:date="2018-03-26T10:59:00Z">
+          <w:del w:id="52" w:author="Alan Hawse" w:date="2018-03-26T10:59:00Z"/>
+          <w:rFonts w:ascii="Arial" w:hAnsi="Arial" w:cs="Arial"/>
+        </w:rPr>
+      </w:pPr>
+      <w:del w:id="53" w:author="Alan Hawse" w:date="2018-03-26T10:59:00Z">
         <w:r>
           <w:rPr>
             <w:rFonts w:ascii="Arial" w:hAnsi="Arial" w:cs="Arial"/>
@@ -1033,11 +1040,11 @@
       <w:pPr>
         <w:pStyle w:val="NormalWeb"/>
         <w:rPr>
-          <w:del w:id="31" w:author="Alan Hawse" w:date="2018-03-26T10:59:00Z"/>
-          <w:rFonts w:ascii="Arial" w:hAnsi="Arial" w:cs="Arial"/>
-        </w:rPr>
-      </w:pPr>
-      <w:del w:id="32" w:author="Alan Hawse" w:date="2018-03-26T10:59:00Z">
+          <w:del w:id="54" w:author="Alan Hawse" w:date="2018-03-26T10:59:00Z"/>
+          <w:rFonts w:ascii="Arial" w:hAnsi="Arial" w:cs="Arial"/>
+        </w:rPr>
+      </w:pPr>
+      <w:del w:id="55" w:author="Alan Hawse" w:date="2018-03-26T10:59:00Z">
         <w:r>
           <w:rPr>
             <w:rFonts w:ascii="Arial" w:hAnsi="Arial" w:cs="Arial"/>
@@ -1050,11 +1057,11 @@
       <w:pPr>
         <w:pStyle w:val="NormalWeb"/>
         <w:rPr>
-          <w:del w:id="33" w:author="Alan Hawse" w:date="2018-03-26T10:59:00Z"/>
-          <w:rFonts w:ascii="Arial" w:hAnsi="Arial" w:cs="Arial"/>
-        </w:rPr>
-      </w:pPr>
-      <w:del w:id="34" w:author="Alan Hawse" w:date="2018-03-26T10:59:00Z">
+          <w:del w:id="56" w:author="Alan Hawse" w:date="2018-03-26T10:59:00Z"/>
+          <w:rFonts w:ascii="Arial" w:hAnsi="Arial" w:cs="Arial"/>
+        </w:rPr>
+      </w:pPr>
+      <w:del w:id="57" w:author="Alan Hawse" w:date="2018-03-26T10:59:00Z">
         <w:r>
           <w:rPr>
             <w:rFonts w:ascii="Arial" w:hAnsi="Arial" w:cs="Arial"/>
@@ -1073,11 +1080,11 @@
       <w:pPr>
         <w:pStyle w:val="NormalWeb"/>
         <w:rPr>
-          <w:del w:id="35" w:author="Alan Hawse" w:date="2018-03-26T10:59:00Z"/>
-          <w:rFonts w:ascii="Arial" w:hAnsi="Arial" w:cs="Arial"/>
-        </w:rPr>
-      </w:pPr>
-      <w:del w:id="36" w:author="Alan Hawse" w:date="2018-03-26T10:59:00Z">
+          <w:del w:id="58" w:author="Alan Hawse" w:date="2018-03-26T10:59:00Z"/>
+          <w:rFonts w:ascii="Arial" w:hAnsi="Arial" w:cs="Arial"/>
+        </w:rPr>
+      </w:pPr>
+      <w:del w:id="59" w:author="Alan Hawse" w:date="2018-03-26T10:59:00Z">
         <w:r>
           <w:rPr>
             <w:rFonts w:ascii="Arial" w:hAnsi="Arial" w:cs="Arial"/>
@@ -1090,11 +1097,11 @@
       <w:pPr>
         <w:pStyle w:val="NormalWeb"/>
         <w:rPr>
-          <w:del w:id="37" w:author="Alan Hawse" w:date="2018-03-26T10:59:00Z"/>
-          <w:rFonts w:ascii="Arial" w:hAnsi="Arial" w:cs="Arial"/>
-        </w:rPr>
-      </w:pPr>
-      <w:del w:id="38" w:author="Alan Hawse" w:date="2018-03-26T10:59:00Z">
+          <w:del w:id="60" w:author="Alan Hawse" w:date="2018-03-26T10:59:00Z"/>
+          <w:rFonts w:ascii="Arial" w:hAnsi="Arial" w:cs="Arial"/>
+        </w:rPr>
+      </w:pPr>
+      <w:del w:id="61" w:author="Alan Hawse" w:date="2018-03-26T10:59:00Z">
         <w:r>
           <w:rPr>
             <w:rFonts w:ascii="Arial" w:hAnsi="Arial" w:cs="Arial"/>
@@ -1102,7 +1109,7 @@
           <w:delText xml:space="preserve">Lastly, </w:delText>
         </w:r>
       </w:del>
-      <w:del w:id="39" w:author="Alan Hawse" w:date="2018-03-24T14:56:00Z">
+      <w:del w:id="62" w:author="Alan Hawse" w:date="2018-03-24T14:56:00Z">
         <w:r>
           <w:rPr>
             <w:rFonts w:ascii="Arial" w:hAnsi="Arial" w:cs="Arial"/>
@@ -1115,11 +1122,11 @@
       <w:pPr>
         <w:pStyle w:val="NormalWeb"/>
         <w:rPr>
-          <w:del w:id="40" w:author="Alan Hawse" w:date="2018-03-26T10:59:00Z"/>
-          <w:rFonts w:ascii="Arial" w:hAnsi="Arial" w:cs="Arial"/>
-        </w:rPr>
-      </w:pPr>
-      <w:del w:id="41" w:author="Alan Hawse" w:date="2018-03-26T10:59:00Z">
+          <w:del w:id="63" w:author="Alan Hawse" w:date="2018-03-26T10:59:00Z"/>
+          <w:rFonts w:ascii="Arial" w:hAnsi="Arial" w:cs="Arial"/>
+        </w:rPr>
+      </w:pPr>
+      <w:del w:id="64" w:author="Alan Hawse" w:date="2018-03-26T10:59:00Z">
         <w:r>
           <w:rPr>
             <w:rFonts w:ascii="Arial" w:hAnsi="Arial" w:cs="Arial"/>
@@ -1132,11 +1139,11 @@
       <w:pPr>
         <w:pStyle w:val="NormalWeb"/>
         <w:rPr>
-          <w:del w:id="42" w:author="Alan Hawse" w:date="2018-03-26T10:59:00Z"/>
-          <w:rFonts w:ascii="Arial" w:hAnsi="Arial" w:cs="Arial"/>
-        </w:rPr>
-      </w:pPr>
-      <w:del w:id="43" w:author="Alan Hawse" w:date="2018-03-26T10:59:00Z">
+          <w:del w:id="65" w:author="Alan Hawse" w:date="2018-03-26T10:59:00Z"/>
+          <w:rFonts w:ascii="Arial" w:hAnsi="Arial" w:cs="Arial"/>
+        </w:rPr>
+      </w:pPr>
+      <w:del w:id="66" w:author="Alan Hawse" w:date="2018-03-26T10:59:00Z">
         <w:r>
           <w:rPr>
             <w:rFonts w:ascii="Arial" w:hAnsi="Arial" w:cs="Arial"/>
@@ -1149,11 +1156,11 @@
       <w:pPr>
         <w:pStyle w:val="NormalWeb"/>
         <w:rPr>
-          <w:del w:id="44" w:author="Alan Hawse" w:date="2018-03-26T10:59:00Z"/>
-          <w:rFonts w:ascii="Arial" w:hAnsi="Arial" w:cs="Arial"/>
-        </w:rPr>
-      </w:pPr>
-      <w:del w:id="45" w:author="Alan Hawse" w:date="2018-03-26T10:59:00Z">
+          <w:del w:id="67" w:author="Alan Hawse" w:date="2018-03-26T10:59:00Z"/>
+          <w:rFonts w:ascii="Arial" w:hAnsi="Arial" w:cs="Arial"/>
+        </w:rPr>
+      </w:pPr>
+      <w:del w:id="68" w:author="Alan Hawse" w:date="2018-03-26T10:59:00Z">
         <w:r>
           <w:rPr>
             <w:rFonts w:ascii="Arial" w:hAnsi="Arial" w:cs="Arial"/>
@@ -1166,11 +1173,11 @@
       <w:pPr>
         <w:pStyle w:val="NormalWeb"/>
         <w:rPr>
-          <w:del w:id="46" w:author="Alan Hawse" w:date="2018-03-26T10:59:00Z"/>
-          <w:rFonts w:ascii="Arial" w:hAnsi="Arial" w:cs="Arial"/>
-        </w:rPr>
-      </w:pPr>
-      <w:del w:id="47" w:author="Alan Hawse" w:date="2018-03-26T10:59:00Z">
+          <w:del w:id="69" w:author="Alan Hawse" w:date="2018-03-26T10:59:00Z"/>
+          <w:rFonts w:ascii="Arial" w:hAnsi="Arial" w:cs="Arial"/>
+        </w:rPr>
+      </w:pPr>
+      <w:del w:id="70" w:author="Alan Hawse" w:date="2018-03-26T10:59:00Z">
         <w:r>
           <w:rPr>
             <w:rFonts w:ascii="Arial" w:hAnsi="Arial" w:cs="Arial"/>
@@ -1195,11 +1202,11 @@
       <w:pPr>
         <w:pStyle w:val="NormalWeb"/>
         <w:rPr>
-          <w:del w:id="48" w:author="Alan Hawse" w:date="2018-03-26T10:59:00Z"/>
-          <w:rFonts w:ascii="Arial" w:hAnsi="Arial" w:cs="Arial"/>
-        </w:rPr>
-      </w:pPr>
-      <w:del w:id="49" w:author="Alan Hawse" w:date="2018-03-26T10:59:00Z">
+          <w:del w:id="71" w:author="Alan Hawse" w:date="2018-03-26T10:59:00Z"/>
+          <w:rFonts w:ascii="Arial" w:hAnsi="Arial" w:cs="Arial"/>
+        </w:rPr>
+      </w:pPr>
+      <w:del w:id="72" w:author="Alan Hawse" w:date="2018-03-26T10:59:00Z">
         <w:r>
           <w:rPr>
             <w:rFonts w:ascii="Arial" w:hAnsi="Arial" w:cs="Arial"/>
@@ -1212,7 +1219,7 @@
       <w:pPr>
         <w:pStyle w:val="NormalWeb"/>
       </w:pPr>
-      <w:del w:id="50" w:author="Alan Hawse" w:date="2018-03-26T10:59:00Z">
+      <w:del w:id="73" w:author="Alan Hawse" w:date="2018-03-26T10:59:00Z">
         <w:r>
           <w:rPr>
             <w:rFonts w:ascii="Arial" w:hAnsi="Arial" w:cs="Arial"/>
@@ -1232,8 +1239,8 @@
 </file>
 
 <file path=word/numbering.xml><?xml version="1.0" encoding="utf-8"?>
-<w:numbering xmlns:wpc="http://schemas.microsoft.com/office/word/2010/wordprocessingCanvas" xmlns:mo="http://schemas.microsoft.com/office/mac/office/2008/main" xmlns:mc="http://schemas.openxmlformats.org/markup-compatibility/2006" xmlns:mv="urn:schemas-microsoft-com:mac:vml" xmlns:o="urn:schemas-microsoft-com:office:office" xmlns:r="http://schemas.openxmlformats.org/officeDocument/2006/relationships" xmlns:m="http://schemas.openxmlformats.org/officeDocument/2006/math" xmlns:v="urn:schemas-microsoft-com:vml" xmlns:wp14="http://schemas.microsoft.com/office/word/2010/wordprocessingDrawing" xmlns:wp="http://schemas.openxmlformats.org/drawingml/2006/wordprocessingDrawing" xmlns:w10="urn:schemas-microsoft-com:office:word" xmlns:w="http://schemas.openxmlformats.org/wordprocessingml/2006/main" xmlns:w14="http://schemas.microsoft.com/office/word/2010/wordml" xmlns:w15="http://schemas.microsoft.com/office/word/2012/wordml" xmlns:wpg="http://schemas.microsoft.com/office/word/2010/wordprocessingGroup" xmlns:wpi="http://schemas.microsoft.com/office/word/2010/wordprocessingInk" xmlns:wne="http://schemas.microsoft.com/office/word/2006/wordml" xmlns:wps="http://schemas.microsoft.com/office/word/2010/wordprocessingShape" mc:Ignorable="w14 w15 wp14">
-  <w:abstractNum w:abstractNumId="0">
+<w:numbering xmlns:wpc="http://schemas.microsoft.com/office/word/2010/wordprocessingCanvas" xmlns:cx="http://schemas.microsoft.com/office/drawing/2014/chartex" xmlns:cx1="http://schemas.microsoft.com/office/drawing/2015/9/8/chartex" xmlns:cx2="http://schemas.microsoft.com/office/drawing/2015/10/21/chartex" xmlns:cx3="http://schemas.microsoft.com/office/drawing/2016/5/9/chartex" xmlns:cx4="http://schemas.microsoft.com/office/drawing/2016/5/10/chartex" xmlns:cx5="http://schemas.microsoft.com/office/drawing/2016/5/11/chartex" xmlns:cx6="http://schemas.microsoft.com/office/drawing/2016/5/12/chartex" xmlns:cx7="http://schemas.microsoft.com/office/drawing/2016/5/13/chartex" xmlns:cx8="http://schemas.microsoft.com/office/drawing/2016/5/14/chartex" xmlns:mc="http://schemas.openxmlformats.org/markup-compatibility/2006" xmlns:aink="http://schemas.microsoft.com/office/drawing/2016/ink" xmlns:am3d="http://schemas.microsoft.com/office/drawing/2017/model3d" xmlns:o="urn:schemas-microsoft-com:office:office" xmlns:r="http://schemas.openxmlformats.org/officeDocument/2006/relationships" xmlns:m="http://schemas.openxmlformats.org/officeDocument/2006/math" xmlns:v="urn:schemas-microsoft-com:vml" xmlns:wp14="http://schemas.microsoft.com/office/word/2010/wordprocessingDrawing" xmlns:wp="http://schemas.openxmlformats.org/drawingml/2006/wordprocessingDrawing" xmlns:w10="urn:schemas-microsoft-com:office:word" xmlns:w="http://schemas.openxmlformats.org/wordprocessingml/2006/main" xmlns:w14="http://schemas.microsoft.com/office/word/2010/wordml" xmlns:w15="http://schemas.microsoft.com/office/word/2012/wordml" xmlns:w16cid="http://schemas.microsoft.com/office/word/2016/wordml/cid" xmlns:w16se="http://schemas.microsoft.com/office/word/2015/wordml/symex" xmlns:wpg="http://schemas.microsoft.com/office/word/2010/wordprocessingGroup" xmlns:wpi="http://schemas.microsoft.com/office/word/2010/wordprocessingInk" xmlns:wne="http://schemas.microsoft.com/office/word/2006/wordml" xmlns:wps="http://schemas.microsoft.com/office/word/2010/wordprocessingShape" mc:Ignorable="w14 w15 w16se w16cid wp14">
+  <w:abstractNum w:abstractNumId="0" w15:restartNumberingAfterBreak="0">
     <w:nsid w:val="05EB3F5A"/>
     <w:multiLevelType w:val="hybridMultilevel"/>
     <w:tmpl w:val="F50EC004"/>
@@ -1322,7 +1329,7 @@
       </w:pPr>
     </w:lvl>
   </w:abstractNum>
-  <w:abstractNum w:abstractNumId="1">
+  <w:abstractNum w:abstractNumId="1" w15:restartNumberingAfterBreak="0">
     <w:nsid w:val="08F13F33"/>
     <w:multiLevelType w:val="hybridMultilevel"/>
     <w:tmpl w:val="7B5C1BA0"/>
@@ -1435,7 +1442,7 @@
       </w:rPr>
     </w:lvl>
   </w:abstractNum>
-  <w:abstractNum w:abstractNumId="2">
+  <w:abstractNum w:abstractNumId="2" w15:restartNumberingAfterBreak="0">
     <w:nsid w:val="0DD02367"/>
     <w:multiLevelType w:val="hybridMultilevel"/>
     <w:tmpl w:val="1DD49528"/>
@@ -1524,7 +1531,7 @@
       </w:pPr>
     </w:lvl>
   </w:abstractNum>
-  <w:abstractNum w:abstractNumId="3">
+  <w:abstractNum w:abstractNumId="3" w15:restartNumberingAfterBreak="0">
     <w:nsid w:val="62923EDB"/>
     <w:multiLevelType w:val="hybridMultilevel"/>
     <w:tmpl w:val="270092A6"/>
@@ -1653,15 +1660,18 @@
 </file>
 
 <file path=word/people.xml><?xml version="1.0" encoding="utf-8"?>
-<w15:people xmlns:wpc="http://schemas.microsoft.com/office/word/2010/wordprocessingCanvas" xmlns:mo="http://schemas.microsoft.com/office/mac/office/2008/main" xmlns:mc="http://schemas.openxmlformats.org/markup-compatibility/2006" xmlns:mv="urn:schemas-microsoft-com:mac:vml" xmlns:o="urn:schemas-microsoft-com:office:office" xmlns:r="http://schemas.openxmlformats.org/officeDocument/2006/relationships" xmlns:m="http://schemas.openxmlformats.org/officeDocument/2006/math" xmlns:v="urn:schemas-microsoft-com:vml" xmlns:wp14="http://schemas.microsoft.com/office/word/2010/wordprocessingDrawing" xmlns:wp="http://schemas.openxmlformats.org/drawingml/2006/wordprocessingDrawing" xmlns:w10="urn:schemas-microsoft-com:office:word" xmlns:w="http://schemas.openxmlformats.org/wordprocessingml/2006/main" xmlns:w14="http://schemas.microsoft.com/office/word/2010/wordml" xmlns:w15="http://schemas.microsoft.com/office/word/2012/wordml" xmlns:wpg="http://schemas.microsoft.com/office/word/2010/wordprocessingGroup" xmlns:wpi="http://schemas.microsoft.com/office/word/2010/wordprocessingInk" xmlns:wne="http://schemas.microsoft.com/office/word/2006/wordml" xmlns:wps="http://schemas.microsoft.com/office/word/2010/wordprocessingShape" mc:Ignorable="w14 w15 wp14">
+<w15:people xmlns:wpc="http://schemas.microsoft.com/office/word/2010/wordprocessingCanvas" xmlns:cx="http://schemas.microsoft.com/office/drawing/2014/chartex" xmlns:cx1="http://schemas.microsoft.com/office/drawing/2015/9/8/chartex" xmlns:cx2="http://schemas.microsoft.com/office/drawing/2015/10/21/chartex" xmlns:cx3="http://schemas.microsoft.com/office/drawing/2016/5/9/chartex" xmlns:cx4="http://schemas.microsoft.com/office/drawing/2016/5/10/chartex" xmlns:cx5="http://schemas.microsoft.com/office/drawing/2016/5/11/chartex" xmlns:cx6="http://schemas.microsoft.com/office/drawing/2016/5/12/chartex" xmlns:cx7="http://schemas.microsoft.com/office/drawing/2016/5/13/chartex" xmlns:cx8="http://schemas.microsoft.com/office/drawing/2016/5/14/chartex" xmlns:mc="http://schemas.openxmlformats.org/markup-compatibility/2006" xmlns:aink="http://schemas.microsoft.com/office/drawing/2016/ink" xmlns:am3d="http://schemas.microsoft.com/office/drawing/2017/model3d" xmlns:o="urn:schemas-microsoft-com:office:office" xmlns:r="http://schemas.openxmlformats.org/officeDocument/2006/relationships" xmlns:m="http://schemas.openxmlformats.org/officeDocument/2006/math" xmlns:v="urn:schemas-microsoft-com:vml" xmlns:wp14="http://schemas.microsoft.com/office/word/2010/wordprocessingDrawing" xmlns:wp="http://schemas.openxmlformats.org/drawingml/2006/wordprocessingDrawing" xmlns:w10="urn:schemas-microsoft-com:office:word" xmlns:w="http://schemas.openxmlformats.org/wordprocessingml/2006/main" xmlns:w14="http://schemas.microsoft.com/office/word/2010/wordml" xmlns:w15="http://schemas.microsoft.com/office/word/2012/wordml" xmlns:w16cid="http://schemas.microsoft.com/office/word/2016/wordml/cid" xmlns:w16se="http://schemas.microsoft.com/office/word/2015/wordml/symex" xmlns:wpg="http://schemas.microsoft.com/office/word/2010/wordprocessingGroup" xmlns:wpi="http://schemas.microsoft.com/office/word/2010/wordprocessingInk" xmlns:wne="http://schemas.microsoft.com/office/word/2006/wordml" xmlns:wps="http://schemas.microsoft.com/office/word/2010/wordprocessingShape" mc:Ignorable="w14 w15 w16se w16cid wp14">
   <w15:person w15:author="Alan Hawse">
     <w15:presenceInfo w15:providerId="None" w15:userId="Alan Hawse"/>
+  </w15:person>
+  <w15:person w15:author="Greg Landry">
+    <w15:presenceInfo w15:providerId="AD" w15:userId="S-1-12-1-1975327676-1325117367-1464604813-1524360591"/>
   </w15:person>
 </w15:people>
 </file>
 
 <file path=word/styles.xml><?xml version="1.0" encoding="utf-8"?>
-<w:styles xmlns:mc="http://schemas.openxmlformats.org/markup-compatibility/2006" xmlns:r="http://schemas.openxmlformats.org/officeDocument/2006/relationships" xmlns:w="http://schemas.openxmlformats.org/wordprocessingml/2006/main" xmlns:w14="http://schemas.microsoft.com/office/word/2010/wordml" xmlns:w15="http://schemas.microsoft.com/office/word/2012/wordml" mc:Ignorable="w14 w15">
+<w:styles xmlns:mc="http://schemas.openxmlformats.org/markup-compatibility/2006" xmlns:r="http://schemas.openxmlformats.org/officeDocument/2006/relationships" xmlns:w="http://schemas.openxmlformats.org/wordprocessingml/2006/main" xmlns:w14="http://schemas.microsoft.com/office/word/2010/wordml" xmlns:w15="http://schemas.microsoft.com/office/word/2012/wordml" xmlns:w16cid="http://schemas.microsoft.com/office/word/2016/wordml/cid" xmlns:w16se="http://schemas.microsoft.com/office/word/2015/wordml/symex" mc:Ignorable="w14 w15 w16se w16cid">
   <w:docDefaults>
     <w:rPrDefault>
       <w:rPr>
@@ -1673,7 +1683,7 @@
     </w:rPrDefault>
     <w:pPrDefault/>
   </w:docDefaults>
-  <w:latentStyles w:defLockedState="0" w:defUIPriority="99" w:defSemiHidden="0" w:defUnhideWhenUsed="0" w:defQFormat="0" w:count="382">
+  <w:latentStyles w:defLockedState="0" w:defUIPriority="99" w:defSemiHidden="0" w:defUnhideWhenUsed="0" w:defQFormat="0" w:count="375">
     <w:lsdException w:name="Normal" w:uiPriority="0" w:qFormat="1"/>
     <w:lsdException w:name="heading 1" w:uiPriority="9" w:qFormat="1"/>
     <w:lsdException w:name="heading 2" w:semiHidden="1" w:uiPriority="9" w:unhideWhenUsed="1" w:qFormat="1"/>
@@ -1830,15 +1840,6 @@
     <w:lsdException w:name="Balloon Text" w:semiHidden="1" w:unhideWhenUsed="1"/>
     <w:lsdException w:name="Table Grid" w:uiPriority="39"/>
     <w:lsdException w:name="Table Theme" w:semiHidden="1" w:unhideWhenUsed="1"/>
-    <w:lsdException w:name="Note Level 1" w:semiHidden="1" w:unhideWhenUsed="1"/>
-    <w:lsdException w:name="Note Level 2" w:semiHidden="1" w:unhideWhenUsed="1"/>
-    <w:lsdException w:name="Note Level 3" w:semiHidden="1" w:unhideWhenUsed="1"/>
-    <w:lsdException w:name="Note Level 4" w:semiHidden="1" w:unhideWhenUsed="1"/>
-    <w:lsdException w:name="Note Level 5" w:semiHidden="1" w:unhideWhenUsed="1"/>
-    <w:lsdException w:name="Note Level 6" w:semiHidden="1" w:unhideWhenUsed="1"/>
-    <w:lsdException w:name="Note Level 7" w:semiHidden="1" w:unhideWhenUsed="1"/>
-    <w:lsdException w:name="Note Level 8" w:semiHidden="1" w:unhideWhenUsed="1"/>
-    <w:lsdException w:name="Note Level 9" w:semiHidden="1" w:unhideWhenUsed="1"/>
     <w:lsdException w:name="Placeholder Text" w:semiHidden="1"/>
     <w:lsdException w:name="No Spacing" w:uiPriority="1" w:qFormat="1"/>
     <w:lsdException w:name="Light Shading" w:uiPriority="60"/>

</xml_diff>